<commit_message>
added answer details to question 9
added answer details to question 9
</commit_message>
<xml_diff>
--- a/Food Waste Quiz - Answers.docx
+++ b/Food Waste Quiz - Answers.docx
@@ -216,14 +216,30 @@
           <w:b/>
           <w:color w:val="auto"/>
         </w:rPr>
-        <w:t>one third</w:t>
-      </w:r>
-      <w:r>
-        <w:rPr>
-          <w:b/>
-          <w:color w:val="auto"/>
-        </w:rPr>
-        <w:t xml:space="preserve"> of all the food produced</w:t>
+        <w:t xml:space="preserve">one </w:t>
+      </w:r>
+      <w:proofErr w:type="gramStart"/>
+      <w:r>
+        <w:rPr>
+          <w:b/>
+          <w:color w:val="auto"/>
+        </w:rPr>
+        <w:t>third</w:t>
+      </w:r>
+      <w:r>
+        <w:rPr>
+          <w:b/>
+          <w:color w:val="auto"/>
+        </w:rPr>
+        <w:t xml:space="preserve"> of all</w:t>
+      </w:r>
+      <w:proofErr w:type="gramEnd"/>
+      <w:r>
+        <w:rPr>
+          <w:b/>
+          <w:color w:val="auto"/>
+        </w:rPr>
+        <w:t xml:space="preserve"> the food produced</w:t>
       </w:r>
       <w:r>
         <w:rPr>
@@ -264,7 +280,23 @@
           <w:b/>
           <w:color w:val="auto"/>
         </w:rPr>
-        <w:t xml:space="preserve"> a third of all food produced</w:t>
+        <w:t xml:space="preserve"> </w:t>
+      </w:r>
+      <w:proofErr w:type="gramStart"/>
+      <w:r>
+        <w:rPr>
+          <w:b/>
+          <w:color w:val="auto"/>
+        </w:rPr>
+        <w:t>a third of all</w:t>
+      </w:r>
+      <w:proofErr w:type="gramEnd"/>
+      <w:r>
+        <w:rPr>
+          <w:b/>
+          <w:color w:val="auto"/>
+        </w:rPr>
+        <w:t xml:space="preserve"> food produced</w:t>
       </w:r>
       <w:r>
         <w:rPr>
@@ -370,7 +402,23 @@
           <w:b/>
           <w:color w:val="auto"/>
         </w:rPr>
-        <w:t>A) A third of all carbon dioxide produced</w:t>
+        <w:t xml:space="preserve">A) </w:t>
+      </w:r>
+      <w:proofErr w:type="spellStart"/>
+      <w:r>
+        <w:rPr>
+          <w:b/>
+          <w:color w:val="auto"/>
+        </w:rPr>
+        <w:t>A</w:t>
+      </w:r>
+      <w:proofErr w:type="spellEnd"/>
+      <w:r>
+        <w:rPr>
+          <w:b/>
+          <w:color w:val="auto"/>
+        </w:rPr>
+        <w:t xml:space="preserve"> third of all carbon dioxide produced</w:t>
       </w:r>
       <w:r>
         <w:rPr>
@@ -809,7 +857,23 @@
           <w:b/>
           <w:color w:val="auto"/>
         </w:rPr>
-        <w:t>D) all of the above</w:t>
+        <w:t xml:space="preserve">D) </w:t>
+      </w:r>
+      <w:proofErr w:type="gramStart"/>
+      <w:r>
+        <w:rPr>
+          <w:b/>
+          <w:color w:val="auto"/>
+        </w:rPr>
+        <w:t>all of</w:t>
+      </w:r>
+      <w:proofErr w:type="gramEnd"/>
+      <w:r>
+        <w:rPr>
+          <w:b/>
+          <w:color w:val="auto"/>
+        </w:rPr>
+        <w:t xml:space="preserve"> the above</w:t>
       </w:r>
       <w:r>
         <w:rPr>
@@ -1162,11 +1226,27 @@
           <w:color w:val="BFBFBF" w:themeColor="background1" w:themeShade="BF"/>
         </w:rPr>
       </w:pPr>
-      <w:r>
-        <w:rPr>
-          <w:color w:val="BFBFBF" w:themeColor="background1" w:themeShade="BF"/>
-        </w:rPr>
-        <w:t>G) All of the above</w:t>
+      <w:bookmarkStart w:id="0" w:name="_GoBack"/>
+      <w:bookmarkEnd w:id="0"/>
+      <w:r>
+        <w:rPr>
+          <w:color w:val="BFBFBF" w:themeColor="background1" w:themeShade="BF"/>
+        </w:rPr>
+        <w:t xml:space="preserve">G) </w:t>
+      </w:r>
+      <w:proofErr w:type="gramStart"/>
+      <w:r>
+        <w:rPr>
+          <w:color w:val="BFBFBF" w:themeColor="background1" w:themeShade="BF"/>
+        </w:rPr>
+        <w:t>All of</w:t>
+      </w:r>
+      <w:proofErr w:type="gramEnd"/>
+      <w:r>
+        <w:rPr>
+          <w:color w:val="BFBFBF" w:themeColor="background1" w:themeShade="BF"/>
+        </w:rPr>
+        <w:t xml:space="preserve"> the above</w:t>
       </w:r>
       <w:r>
         <w:rPr>
@@ -1218,6 +1298,21 @@
       </w:r>
       <w:r>
         <w:rPr>
+          <w:b/>
+          <w:color w:val="auto"/>
+        </w:rPr>
+        <w:br/>
+      </w:r>
+      <w:r>
+        <w:rPr>
+          <w:b/>
+          <w:color w:val="auto"/>
+        </w:rPr>
+        <w:br/>
+        <w:t>Date labels generally are not intended to indicate a food product’s safety.  These dates are generally set by the manufacturer based on an estimate of when the food will still taste fresh, so that consumers will have the best experience of the product.</w:t>
+      </w:r>
+      <w:r>
+        <w:rPr>
           <w:color w:val="BFBFBF" w:themeColor="background1" w:themeShade="BF"/>
         </w:rPr>
         <w:br/>
@@ -1237,22 +1332,6 @@
     </w:p>
     <w:p>
       <w:pPr>
-        <w:rPr>
-          <w:b/>
-          <w:color w:val="BFBFBF" w:themeColor="background1" w:themeShade="BF"/>
-        </w:rPr>
-      </w:pPr>
-      <w:r>
-        <w:rPr>
-          <w:b/>
-          <w:color w:val="BFBFBF" w:themeColor="background1" w:themeShade="BF"/>
-        </w:rPr>
-        <w:br w:type="page"/>
-      </w:r>
-    </w:p>
-    <w:p>
-      <w:pPr>
-        <w:pStyle w:val="ListParagraph"/>
         <w:rPr>
           <w:b/>
           <w:color w:val="BFBFBF" w:themeColor="background1" w:themeShade="BF"/>
@@ -1273,8 +1352,6 @@
       <w:r>
         <w:br/>
       </w:r>
-      <w:bookmarkStart w:id="0" w:name="_GoBack"/>
-      <w:bookmarkEnd w:id="0"/>
       <w:r>
         <w:br/>
       </w:r>

</xml_diff>